<commit_message>
Uzrakstīta 1.1 un 1.2 sadaļas
</commit_message>
<xml_diff>
--- a/BD.docx
+++ b/BD.docx
@@ -387,7 +387,6 @@
         </w:rPr>
         <w:tab/>
       </w:r>
-      <w:proofErr w:type="spellStart"/>
       <w:r>
         <w:rPr>
           <w:szCs w:val="24"/>
@@ -395,39 +394,13 @@
         </w:rPr>
         <w:t>asoc.prof</w:t>
       </w:r>
-      <w:proofErr w:type="spellEnd"/>
       <w:r>
         <w:rPr>
           <w:szCs w:val="24"/>
           <w:u w:val="single"/>
         </w:rPr>
-        <w:t xml:space="preserve">., Dr. math. </w:t>
-      </w:r>
-      <w:proofErr w:type="spellStart"/>
-      <w:r>
-        <w:rPr>
-          <w:szCs w:val="24"/>
-          <w:u w:val="single"/>
-        </w:rPr>
-        <w:t>Gaļina</w:t>
-      </w:r>
-      <w:proofErr w:type="spellEnd"/>
-      <w:r>
-        <w:rPr>
-          <w:szCs w:val="24"/>
-          <w:u w:val="single"/>
-        </w:rPr>
-        <w:t xml:space="preserve"> </w:t>
-      </w:r>
-      <w:proofErr w:type="spellStart"/>
-      <w:r>
-        <w:rPr>
-          <w:szCs w:val="24"/>
-          <w:u w:val="single"/>
-        </w:rPr>
-        <w:t>Hiļķeviča</w:t>
-      </w:r>
-      <w:proofErr w:type="spellEnd"/>
+        <w:t>., Dr. math. Gaļina Hiļķeviča</w:t>
+      </w:r>
     </w:p>
     <w:p>
       <w:pPr>
@@ -910,19 +883,11 @@
         </w:rPr>
         <w:t xml:space="preserve">Darba vadītājs: </w:t>
       </w:r>
-      <w:proofErr w:type="spellStart"/>
       <w:r>
         <w:rPr>
           <w:color w:val="FF0000"/>
         </w:rPr>
-        <w:t>dr.</w:t>
-      </w:r>
-      <w:proofErr w:type="spellEnd"/>
-      <w:r>
-        <w:rPr>
-          <w:color w:val="FF0000"/>
-        </w:rPr>
-        <w:t xml:space="preserve"> math.</w:t>
+        <w:t>dr. math.</w:t>
       </w:r>
       <w:r>
         <w:rPr>
@@ -954,21 +919,7 @@
         <w:rPr>
           <w:color w:val="FF0000"/>
         </w:rPr>
-        <w:t xml:space="preserve">90 lpp., 10 tabulas, 9 attēli, 40 </w:t>
-      </w:r>
-      <w:proofErr w:type="spellStart"/>
-      <w:r>
-        <w:rPr>
-          <w:color w:val="FF0000"/>
-        </w:rPr>
-        <w:t>bibliogr</w:t>
-      </w:r>
-      <w:proofErr w:type="spellEnd"/>
-      <w:r>
-        <w:rPr>
-          <w:color w:val="FF0000"/>
-        </w:rPr>
-        <w:t xml:space="preserve"> norādes, 6 pielikumi.</w:t>
+        <w:t>90 lpp., 10 tabulas, 9 attēli, 40 bibliogr norādes, 6 pielikumi.</w:t>
       </w:r>
     </w:p>
     <w:p>
@@ -1140,19 +1091,11 @@
         </w:rPr>
         <w:t xml:space="preserve">Darba vadītājs: </w:t>
       </w:r>
-      <w:proofErr w:type="spellStart"/>
       <w:r>
         <w:rPr>
           <w:color w:val="FF0000"/>
         </w:rPr>
-        <w:t>dr.</w:t>
-      </w:r>
-      <w:proofErr w:type="spellEnd"/>
-      <w:r>
-        <w:rPr>
-          <w:color w:val="FF0000"/>
-        </w:rPr>
-        <w:t xml:space="preserve"> math.</w:t>
+        <w:t>dr. math.</w:t>
       </w:r>
       <w:r>
         <w:rPr>
@@ -1184,21 +1127,7 @@
         <w:rPr>
           <w:color w:val="FF0000"/>
         </w:rPr>
-        <w:t xml:space="preserve">90 lpp., 10 tabulas, 9 attēli, 40 </w:t>
-      </w:r>
-      <w:proofErr w:type="spellStart"/>
-      <w:r>
-        <w:rPr>
-          <w:color w:val="FF0000"/>
-        </w:rPr>
-        <w:t>bibliogr</w:t>
-      </w:r>
-      <w:proofErr w:type="spellEnd"/>
-      <w:r>
-        <w:rPr>
-          <w:color w:val="FF0000"/>
-        </w:rPr>
-        <w:t xml:space="preserve"> norādes, 6 pielikumi.</w:t>
+        <w:t>90 lpp., 10 tabulas, 9 attēli, 40 bibliogr norādes, 6 pielikumi.</w:t>
       </w:r>
     </w:p>
     <w:p>
@@ -1363,19 +1292,11 @@
         </w:rPr>
         <w:t xml:space="preserve">Darba vadītājs: </w:t>
       </w:r>
-      <w:proofErr w:type="spellStart"/>
       <w:r>
         <w:rPr>
           <w:color w:val="FF0000"/>
         </w:rPr>
-        <w:t>dr.</w:t>
-      </w:r>
-      <w:proofErr w:type="spellEnd"/>
-      <w:r>
-        <w:rPr>
-          <w:color w:val="FF0000"/>
-        </w:rPr>
-        <w:t xml:space="preserve"> math.</w:t>
+        <w:t>dr. math.</w:t>
       </w:r>
       <w:r>
         <w:rPr>
@@ -1407,21 +1328,7 @@
         <w:rPr>
           <w:color w:val="FF0000"/>
         </w:rPr>
-        <w:t xml:space="preserve">90 lpp., 10 tabulas, 9 attēli, 40 </w:t>
-      </w:r>
-      <w:proofErr w:type="spellStart"/>
-      <w:r>
-        <w:rPr>
-          <w:color w:val="FF0000"/>
-        </w:rPr>
-        <w:t>bibliogr</w:t>
-      </w:r>
-      <w:proofErr w:type="spellEnd"/>
-      <w:r>
-        <w:rPr>
-          <w:color w:val="FF0000"/>
-        </w:rPr>
-        <w:t xml:space="preserve"> norādes, 6 pielikumi.</w:t>
+        <w:t>90 lpp., 10 tabulas, 9 attēli, 40 bibliogr norādes, 6 pielikumi.</w:t>
       </w:r>
     </w:p>
     <w:p>
@@ -4285,6 +4192,7 @@
     <w:p>
       <w:pPr>
         <w:ind w:left="0" w:firstLine="360"/>
+        <w:jc w:val="both"/>
       </w:pPr>
       <w:r>
         <w:t>Šī bakalaura darba mērķis</w:t>
@@ -4302,13 +4210,43 @@
         <w:t>izstrādāt uzņēmuma mācību centra vad</w:t>
       </w:r>
       <w:r>
-        <w:t>ības sistēmu</w:t>
-      </w:r>
-      <w:r>
-        <w:t>, kas ir uzņēmuma informācijas sistēma, tad autoram darbā ir nepieciešams apskatīt, kas ir informācijas sistēma. Papildus tam, lai veiksmīgi izstrādātu darbu, autors apskatīs kādi ir sistēmas dzīves cikli un pazīstamākos izstrādes modeļus.</w:t>
-      </w:r>
-      <w:bookmarkStart w:id="11" w:name="_GoBack"/>
-      <w:bookmarkEnd w:id="11"/>
+        <w:t>ības sistēmu, kas ir uzņēmuma informācijas sistēma, tad autoram darbā ir nepieciešams apskatīt, kas ir informācijas sistēma. Papildus tam, lai veiksmīgi izstrādātu darbu, autors apskatīs kādi ir sistēmas dzīves cikli un pazīstamākos izstrādes modeļus.</w:t>
+      </w:r>
+    </w:p>
+    <w:p>
+      <w:pPr>
+        <w:ind w:left="0" w:firstLine="360"/>
+        <w:jc w:val="both"/>
+      </w:pPr>
+      <w:r>
+        <w:t xml:space="preserve">Informāciju sistēma ir programmatūra, kas mums palīdz organizēt un analizēt datus. Tā palīdz atbildēt uz jautājumiem un risināt problēmas, kas attiecas uz organizācijas attīstību. </w:t>
+      </w:r>
+      <w:sdt>
+        <w:sdtPr>
+          <w:id w:val="-1359733263"/>
+          <w:citation/>
+        </w:sdtPr>
+        <w:sdtContent>
+          <w:r>
+            <w:fldChar w:fldCharType="begin"/>
+          </w:r>
+          <w:r>
+            <w:instrText xml:space="preserve"> CITATION Pau \l 1062 </w:instrText>
+          </w:r>
+          <w:r>
+            <w:fldChar w:fldCharType="separate"/>
+          </w:r>
+          <w:r>
+            <w:rPr>
+              <w:noProof/>
+            </w:rPr>
+            <w:t>[2]</w:t>
+          </w:r>
+          <w:r>
+            <w:fldChar w:fldCharType="end"/>
+          </w:r>
+        </w:sdtContent>
+      </w:sdt>
     </w:p>
     <w:p>
       <w:pPr>
@@ -4318,7 +4256,7 @@
           <w:numId w:val="5"/>
         </w:numPr>
       </w:pPr>
-      <w:bookmarkStart w:id="12" w:name="_Toc443386030"/>
+      <w:bookmarkStart w:id="11" w:name="_Toc443386030"/>
       <w:r>
         <w:t>Informācijas sistēmas jēdzi</w:t>
       </w:r>
@@ -4328,9 +4266,300 @@
       <w:r>
         <w:t>s</w:t>
       </w:r>
-      <w:bookmarkEnd w:id="12"/>
-    </w:p>
-    <w:p/>
+      <w:bookmarkEnd w:id="11"/>
+    </w:p>
+    <w:p>
+      <w:pPr>
+        <w:ind w:left="0" w:firstLine="360"/>
+        <w:jc w:val="both"/>
+      </w:pPr>
+      <w:r>
+        <w:t xml:space="preserve">Tā tad informāciju sistēma ir integrēts komponenšu kopums informācijas savākšanai, uzglabāšanai un nodrošināšanai ar informāciju, zināšanām un digitāliem produktiem. </w:t>
+      </w:r>
+      <w:r>
+        <w:t>Biznesa uzņēmumi un citas organizācijas paļaujas uz informāciju sistēmām, lai veiktu un vadītu savas darbības, mijiedarbojoties ar saviem klientiem, piegādātājiem un konkurētu tirgū. Informāciju sistēmas tiek izmantotas lai vadītu internacionālu organizāciju piegāžu ķēdes un elektriskos tirgus. Piemēram, korporācijas izmanto informāciju sistēmas, lai apstrādātu finanšu pārskatus, lai pārvaldītu savus cilvēkresursus un sasniegtu savus potenciālos klientus ar tiešsaistes reklāmām.</w:t>
+      </w:r>
+      <w:r>
+        <w:t xml:space="preserve"> </w:t>
+      </w:r>
+      <w:sdt>
+        <w:sdtPr>
+          <w:id w:val="1545397821"/>
+          <w:citation/>
+        </w:sdtPr>
+        <w:sdtContent>
+          <w:r>
+            <w:fldChar w:fldCharType="begin"/>
+          </w:r>
+          <w:r>
+            <w:instrText xml:space="preserve"> CITATION htt1 \l 1062 </w:instrText>
+          </w:r>
+          <w:r>
+            <w:fldChar w:fldCharType="separate"/>
+          </w:r>
+          <w:r>
+            <w:rPr>
+              <w:noProof/>
+            </w:rPr>
+            <w:t>[3]</w:t>
+          </w:r>
+          <w:r>
+            <w:fldChar w:fldCharType="end"/>
+          </w:r>
+        </w:sdtContent>
+      </w:sdt>
+    </w:p>
+    <w:p>
+      <w:pPr>
+        <w:ind w:left="0" w:firstLine="360"/>
+        <w:jc w:val="both"/>
+      </w:pPr>
+      <w:r>
+        <w:t>Daudzi lielie uzņēmumi ir pilnībā uzbūvēti uz informācijas sistēmām. Pazīstamākie šāda veida uzņēmumi ir eBay, kas ir izveidojis lielāko izsoles tirgu; Amazone, kas attīsta elektronisko tirdzniecības centru un sniedz mākoņošanas pakalpojumus; Alibaba</w:t>
+      </w:r>
+      <w:r>
+        <w:t>, kas piedāvā “no biznesa uz biznesu” e-tirgu; un Google, meklētājprogrammas kompānija, kas lielāko daļu savus ienākumus gūst no atslēgvārdu meklēšanas dažādos interneta resursos. Tā pat arī valdība izmanto informācijas sistēmas, lai izmaksu ziņā lētāk sniegtu pakalpojumus iedzīvotājiem. Arī digitālās preces, piemēram, elektroniskās grāmatas, video produktus, programmatūras un tiešsaistes pakalpojumiem, piemēram, spē</w:t>
+      </w:r>
+      <w:r>
+        <w:t xml:space="preserve">les un sociālos tīklus arī pārvalda ar informācijas sistēmām. </w:t>
+      </w:r>
+      <w:sdt>
+        <w:sdtPr>
+          <w:id w:val="2104305520"/>
+          <w:citation/>
+        </w:sdtPr>
+        <w:sdtContent>
+          <w:r>
+            <w:fldChar w:fldCharType="begin"/>
+          </w:r>
+          <w:r>
+            <w:instrText xml:space="preserve"> CITATION htt1 \l 1062 </w:instrText>
+          </w:r>
+          <w:r>
+            <w:fldChar w:fldCharType="separate"/>
+          </w:r>
+          <w:r>
+            <w:rPr>
+              <w:noProof/>
+            </w:rPr>
+            <w:t>[3]</w:t>
+          </w:r>
+          <w:r>
+            <w:fldChar w:fldCharType="end"/>
+          </w:r>
+        </w:sdtContent>
+      </w:sdt>
+    </w:p>
+    <w:p>
+      <w:pPr>
+        <w:ind w:left="0" w:firstLine="360"/>
+        <w:jc w:val="both"/>
+      </w:pPr>
+      <w:r>
+        <w:t xml:space="preserve">Ir daži vispārīgi informāciju sistēmu veidi. Piemēram, datu bāzes pārvaldības sistēma (DBPS) ir programmatūras un datu apvienojums, kas ļauj organizēt un analizēt datus. DBPS programmatūra parasti nav paredzēta darbam ar konkrētu organizāciju vai konkrēta veida analīzi. Drīzāk, tās ir universālas  informāciju sistēmas. Vēl viens </w:t>
+      </w:r>
+      <w:r>
+        <w:lastRenderedPageBreak/>
+        <w:t>piemērs ir elektroniskās izklājlapas, tas ir instruments, lai veiktu pamata datu analīzi</w:t>
+      </w:r>
+      <w:r>
+        <w:t>, pamatojoties uz formulām, kas nosaka attiecības starp datiem. Piemēram, lietotāji izklājlapu var izmantot, lai aprēķinātu kādu datu vidējo vērtību, vai kāda noteikta laika posma vērtību.</w:t>
+      </w:r>
+      <w:sdt>
+        <w:sdtPr>
+          <w:id w:val="1874347828"/>
+          <w:citation/>
+        </w:sdtPr>
+        <w:sdtContent>
+          <w:r>
+            <w:fldChar w:fldCharType="begin"/>
+          </w:r>
+          <w:r>
+            <w:instrText xml:space="preserve"> CITATION Pau \l 1062 </w:instrText>
+          </w:r>
+          <w:r>
+            <w:fldChar w:fldCharType="separate"/>
+          </w:r>
+          <w:r>
+            <w:rPr>
+              <w:noProof/>
+            </w:rPr>
+            <w:t xml:space="preserve"> </w:t>
+          </w:r>
+          <w:r>
+            <w:rPr>
+              <w:noProof/>
+            </w:rPr>
+            <w:t>[2]</w:t>
+          </w:r>
+          <w:r>
+            <w:fldChar w:fldCharType="end"/>
+          </w:r>
+        </w:sdtContent>
+      </w:sdt>
+    </w:p>
+    <w:p>
+      <w:pPr>
+        <w:ind w:left="0" w:firstLine="360"/>
+        <w:jc w:val="both"/>
+      </w:pPr>
+      <w:r>
+        <w:t>Turpretim ir vairākas specializētas informācijas sistēmas, kas ir īpaši izstrādātas, lai atbalstītu kādu konkrētu procesu organizācijā lai veiktu ļoti specifiskas analīzes uzdevumus. Piemēram uzņēmuma resursu plānoš</w:t>
+      </w:r>
+      <w:r>
+        <w:t>ana ir informācijas sistēma, ko izmanto, lai integrētu visu vadības iekšējo un ārējo informāciju par uzņēmumu. Vēl viens piemērs ir ģeogrāfiskās informāciju sistēmas, kas tiek izmantotas, lai pārvaldītu un analizētu visa veida ģeogrāfiskos datus.</w:t>
+      </w:r>
+      <w:sdt>
+        <w:sdtPr>
+          <w:id w:val="157822613"/>
+          <w:citation/>
+        </w:sdtPr>
+        <w:sdtContent>
+          <w:r>
+            <w:fldChar w:fldCharType="begin"/>
+          </w:r>
+          <w:r>
+            <w:instrText xml:space="preserve"> CITATION Pau \l 1062 </w:instrText>
+          </w:r>
+          <w:r>
+            <w:fldChar w:fldCharType="separate"/>
+          </w:r>
+          <w:r>
+            <w:rPr>
+              <w:noProof/>
+            </w:rPr>
+            <w:t xml:space="preserve"> </w:t>
+          </w:r>
+          <w:r>
+            <w:rPr>
+              <w:noProof/>
+            </w:rPr>
+            <w:t>[2]</w:t>
+          </w:r>
+          <w:r>
+            <w:fldChar w:fldCharType="end"/>
+          </w:r>
+        </w:sdtContent>
+      </w:sdt>
+    </w:p>
+    <w:p>
+      <w:pPr>
+        <w:ind w:left="0" w:firstLine="360"/>
+        <w:jc w:val="both"/>
+      </w:pPr>
+      <w:r>
+        <w:t>Lai gan informāciju sistēmas var atšķirties, kā tās tiek izmantotas organizācijās, tās parasti satur šādas sastāvdaļās:</w:t>
+      </w:r>
+    </w:p>
+    <w:p>
+      <w:pPr>
+        <w:pStyle w:val="Sarakstarindkopa"/>
+        <w:numPr>
+          <w:ilvl w:val="0"/>
+          <w:numId w:val="14"/>
+        </w:numPr>
+        <w:jc w:val="both"/>
+      </w:pPr>
+      <w:r>
+        <w:t>Aparatūra: uz datoru balstītas informāciju sistēmas izmanto datortehniku, kā procesorus, monitorus, klaviatūras, printerus un tamlīdzīgi.</w:t>
+      </w:r>
+    </w:p>
+    <w:p>
+      <w:pPr>
+        <w:pStyle w:val="Sarakstarindkopa"/>
+        <w:numPr>
+          <w:ilvl w:val="0"/>
+          <w:numId w:val="14"/>
+        </w:numPr>
+        <w:jc w:val="both"/>
+      </w:pPr>
+      <w:r>
+        <w:t>Programmatūra: tās ir programmas, ko izmanto lai organizētu, apstrādātu un analizētu datus.</w:t>
+      </w:r>
+    </w:p>
+    <w:p>
+      <w:pPr>
+        <w:pStyle w:val="Sarakstarindkopa"/>
+        <w:numPr>
+          <w:ilvl w:val="0"/>
+          <w:numId w:val="14"/>
+        </w:numPr>
+        <w:jc w:val="both"/>
+      </w:pPr>
+      <w:r>
+        <w:t>Datu bāze: informācijas sistēmas darbam ar datiem, organizēta tabulās un failos.</w:t>
+      </w:r>
+    </w:p>
+    <w:p>
+      <w:pPr>
+        <w:pStyle w:val="Sarakstarindkopa"/>
+        <w:numPr>
+          <w:ilvl w:val="0"/>
+          <w:numId w:val="14"/>
+        </w:numPr>
+        <w:jc w:val="both"/>
+      </w:pPr>
+      <w:r>
+        <w:t>Tīkls: dažādiem elementiem ir jābūt savienotiem savā starpā, it īpaši, ja daudzi un dažādi cilvēki izmanto vienu un to pašu informācijas sistēmu.</w:t>
+      </w:r>
+    </w:p>
+    <w:p>
+      <w:pPr>
+        <w:pStyle w:val="Sarakstarindkopa"/>
+        <w:numPr>
+          <w:ilvl w:val="0"/>
+          <w:numId w:val="14"/>
+        </w:numPr>
+        <w:jc w:val="both"/>
+      </w:pPr>
+      <w:r>
+        <w:t>Procedūras: tās apraksta, kādā secībā specifiski dati tiek apstrādāti un analizēti, lai saņ</w:t>
+      </w:r>
+      <w:r>
+        <w:t>emtu atbildes uz jautājumiem, pēc kuriem informācijas sistēma tiek izstrādāta.</w:t>
+      </w:r>
+    </w:p>
+    <w:p>
+      <w:pPr>
+        <w:ind w:firstLine="190"/>
+        <w:jc w:val="both"/>
+      </w:pPr>
+      <w:r>
+        <w:t>Pirmās četras komponentes ir daļās no vispārējas informācijas tehnoloģiju organizācijā. Procedūras, jeb piektais elements, ir ļoti specifiska informācija, kas vajadzīga, lai atbildētu uz konkrētu jautājumu.</w:t>
+      </w:r>
+      <w:sdt>
+        <w:sdtPr>
+          <w:id w:val="-240025013"/>
+          <w:citation/>
+        </w:sdtPr>
+        <w:sdtContent>
+          <w:r>
+            <w:fldChar w:fldCharType="begin"/>
+          </w:r>
+          <w:r>
+            <w:instrText xml:space="preserve"> CITATION Pau \l 1062 </w:instrText>
+          </w:r>
+          <w:r>
+            <w:fldChar w:fldCharType="separate"/>
+          </w:r>
+          <w:r>
+            <w:rPr>
+              <w:noProof/>
+            </w:rPr>
+            <w:t xml:space="preserve"> </w:t>
+          </w:r>
+          <w:r>
+            <w:rPr>
+              <w:noProof/>
+            </w:rPr>
+            <w:t>[2]</w:t>
+          </w:r>
+          <w:r>
+            <w:fldChar w:fldCharType="end"/>
+          </w:r>
+        </w:sdtContent>
+      </w:sdt>
+    </w:p>
     <w:p>
       <w:pPr>
         <w:pStyle w:val="Virsraksts2"/>
@@ -4339,11 +4568,365 @@
           <w:numId w:val="5"/>
         </w:numPr>
       </w:pPr>
-      <w:bookmarkStart w:id="13" w:name="_Toc443386031"/>
+      <w:bookmarkStart w:id="12" w:name="_Toc443386031"/>
       <w:r>
         <w:t>Informācijas sistēmas izstrādes dzīves cikls</w:t>
       </w:r>
-      <w:bookmarkEnd w:id="13"/>
+      <w:bookmarkEnd w:id="12"/>
+    </w:p>
+    <w:p>
+      <w:pPr>
+        <w:ind w:left="0" w:firstLine="360"/>
+        <w:jc w:val="both"/>
+        <w:rPr>
+          <w:rFonts w:cs="Times New Roman"/>
+          <w:color w:val="000000"/>
+          <w:szCs w:val="24"/>
+          <w:shd w:val="clear" w:color="auto" w:fill="FFFFFF"/>
+        </w:rPr>
+      </w:pPr>
+      <w:r>
+        <w:t xml:space="preserve">Informācijas sistēmas izstrādes dzīves cikls ir </w:t>
+      </w:r>
+      <w:r>
+        <w:rPr>
+          <w:rFonts w:cs="Times New Roman"/>
+          <w:color w:val="000000"/>
+          <w:szCs w:val="24"/>
+          <w:shd w:val="clear" w:color="auto" w:fill="FFFFFF"/>
+        </w:rPr>
+        <w:t>v</w:t>
+      </w:r>
+      <w:r>
+        <w:rPr>
+          <w:rFonts w:cs="Times New Roman"/>
+          <w:color w:val="000000"/>
+          <w:szCs w:val="24"/>
+          <w:shd w:val="clear" w:color="auto" w:fill="FFFFFF"/>
+        </w:rPr>
+        <w:t>iss programmatūras pastāvēšanas laiks - no tās izstrādāšanas sākuma līdz brīdim, kad tā ir zaudējusi savu praktisko vērtību. Programmatūras dzīves cikla galvenās fāzes ir projektēšana, izstrādāšana, testēšana, nodošana ekspluatācijā, uzturēšana un, iespējams, arī modernizēšana.</w:t>
+      </w:r>
+      <w:r>
+        <w:rPr>
+          <w:rFonts w:cs="Times New Roman"/>
+          <w:color w:val="000000"/>
+          <w:szCs w:val="24"/>
+          <w:shd w:val="clear" w:color="auto" w:fill="FFFFFF"/>
+        </w:rPr>
+        <w:t xml:space="preserve"> </w:t>
+      </w:r>
+      <w:sdt>
+        <w:sdtPr>
+          <w:rPr>
+            <w:rFonts w:cs="Times New Roman"/>
+            <w:color w:val="000000"/>
+            <w:szCs w:val="24"/>
+            <w:shd w:val="clear" w:color="auto" w:fill="FFFFFF"/>
+          </w:rPr>
+          <w:id w:val="491298418"/>
+          <w:citation/>
+        </w:sdtPr>
+        <w:sdtContent>
+          <w:r>
+            <w:rPr>
+              <w:rFonts w:cs="Times New Roman"/>
+              <w:color w:val="000000"/>
+              <w:szCs w:val="24"/>
+              <w:shd w:val="clear" w:color="auto" w:fill="FFFFFF"/>
+            </w:rPr>
+            <w:fldChar w:fldCharType="begin"/>
+          </w:r>
+          <w:r>
+            <w:rPr>
+              <w:rFonts w:cs="Times New Roman"/>
+              <w:color w:val="000000"/>
+              <w:szCs w:val="24"/>
+              <w:shd w:val="clear" w:color="auto" w:fill="FFFFFF"/>
+            </w:rPr>
+            <w:instrText xml:space="preserve"> CITATION Lat \l 1062 </w:instrText>
+          </w:r>
+          <w:r>
+            <w:rPr>
+              <w:rFonts w:cs="Times New Roman"/>
+              <w:color w:val="000000"/>
+              <w:szCs w:val="24"/>
+              <w:shd w:val="clear" w:color="auto" w:fill="FFFFFF"/>
+            </w:rPr>
+            <w:fldChar w:fldCharType="separate"/>
+          </w:r>
+          <w:r>
+            <w:rPr>
+              <w:rFonts w:cs="Times New Roman"/>
+              <w:noProof/>
+              <w:color w:val="000000"/>
+              <w:szCs w:val="24"/>
+              <w:shd w:val="clear" w:color="auto" w:fill="FFFFFF"/>
+            </w:rPr>
+            <w:t>[4]</w:t>
+          </w:r>
+          <w:r>
+            <w:rPr>
+              <w:rFonts w:cs="Times New Roman"/>
+              <w:color w:val="000000"/>
+              <w:szCs w:val="24"/>
+              <w:shd w:val="clear" w:color="auto" w:fill="FFFFFF"/>
+            </w:rPr>
+            <w:fldChar w:fldCharType="end"/>
+          </w:r>
+        </w:sdtContent>
+      </w:sdt>
+    </w:p>
+    <w:p>
+      <w:pPr>
+        <w:ind w:left="0" w:firstLine="360"/>
+        <w:jc w:val="both"/>
+        <w:rPr>
+          <w:rFonts w:cs="Times New Roman"/>
+          <w:color w:val="000000"/>
+        </w:rPr>
+      </w:pPr>
+      <w:r>
+        <w:rPr>
+          <w:rFonts w:cs="Times New Roman"/>
+          <w:color w:val="000000"/>
+        </w:rPr>
+        <w:lastRenderedPageBreak/>
+        <w:t>Tāpat kā dzīva būtne, arī IS netop vienā mirklī, un tai ir savs dzīves cikls, kas tiek aprakstīts ar dzīves cikla modeli. Jau kopš 70. gadu sākuma par klasiskām sistēmas izstrādes dzīves cikla sastāvdaļām tiek uzskatītas šādas fāzes</w:t>
+      </w:r>
+      <w:r>
+        <w:rPr>
+          <w:rFonts w:cs="Times New Roman"/>
+          <w:color w:val="000000"/>
+        </w:rPr>
+        <w:t>:</w:t>
+      </w:r>
+    </w:p>
+    <w:p>
+      <w:pPr>
+        <w:pStyle w:val="Sarakstarindkopa"/>
+        <w:numPr>
+          <w:ilvl w:val="0"/>
+          <w:numId w:val="15"/>
+        </w:numPr>
+        <w:jc w:val="both"/>
+        <w:rPr>
+          <w:rFonts w:cs="Times New Roman"/>
+        </w:rPr>
+      </w:pPr>
+      <w:r>
+        <w:rPr>
+          <w:rFonts w:cs="Times New Roman"/>
+          <w:color w:val="000000"/>
+        </w:rPr>
+        <w:t>Prasības (sistēmu analīze, prasību specificēšana) – tiek apzinātas, izanalizētas un dokumentētas prasības (visdažādākās: sākot ar funkcionālajām un beidzot ar tehniskajām), kurām izstrādājamai IS ir jāatbilst;</w:t>
+      </w:r>
+    </w:p>
+    <w:p>
+      <w:pPr>
+        <w:pStyle w:val="Sarakstarindkopa"/>
+        <w:numPr>
+          <w:ilvl w:val="0"/>
+          <w:numId w:val="15"/>
+        </w:numPr>
+        <w:jc w:val="both"/>
+        <w:rPr>
+          <w:rFonts w:cs="Times New Roman"/>
+        </w:rPr>
+      </w:pPr>
+      <w:r>
+        <w:rPr>
+          <w:rFonts w:cs="Times New Roman"/>
+          <w:color w:val="000000"/>
+        </w:rPr>
+        <w:t>Projektēšana – atbilstoši prasībām tiek projektēta sistēmas iekšējā uzbūve;</w:t>
+      </w:r>
+    </w:p>
+    <w:p>
+      <w:pPr>
+        <w:pStyle w:val="Sarakstarindkopa"/>
+        <w:numPr>
+          <w:ilvl w:val="0"/>
+          <w:numId w:val="15"/>
+        </w:numPr>
+        <w:jc w:val="both"/>
+        <w:rPr>
+          <w:rFonts w:cs="Times New Roman"/>
+        </w:rPr>
+      </w:pPr>
+      <w:r>
+        <w:rPr>
+          <w:rFonts w:cs="Times New Roman"/>
+          <w:color w:val="000000"/>
+        </w:rPr>
+        <w:t>Kodēšana un vienību testēšana – atbilstoši projektētajam tiek izstrādāta (kodēta) programmatūra un veikta atsevišķu sistēmas sastāvdaļu (moduļu) autonoma testēšana;</w:t>
+      </w:r>
+    </w:p>
+    <w:p>
+      <w:pPr>
+        <w:pStyle w:val="Sarakstarindkopa"/>
+        <w:numPr>
+          <w:ilvl w:val="0"/>
+          <w:numId w:val="15"/>
+        </w:numPr>
+        <w:jc w:val="both"/>
+        <w:rPr>
+          <w:rFonts w:cs="Times New Roman"/>
+        </w:rPr>
+      </w:pPr>
+      <w:r>
+        <w:rPr>
+          <w:rFonts w:cs="Times New Roman"/>
+          <w:color w:val="000000"/>
+        </w:rPr>
+        <w:t>Sistēmas integrācija – atsevišķās sistēmas daļas un komponenti tiek apvienoti vienā strādājošā sistēmā, kas pēc attiecīgas pārbaudes tiek palaista ražošanā;</w:t>
+      </w:r>
+    </w:p>
+    <w:p>
+      <w:pPr>
+        <w:pStyle w:val="Sarakstarindkopa"/>
+        <w:numPr>
+          <w:ilvl w:val="0"/>
+          <w:numId w:val="15"/>
+        </w:numPr>
+        <w:jc w:val="both"/>
+        <w:rPr>
+          <w:rFonts w:cs="Times New Roman"/>
+        </w:rPr>
+      </w:pPr>
+      <w:r>
+        <w:rPr>
+          <w:rFonts w:cs="Times New Roman"/>
+          <w:color w:val="000000"/>
+        </w:rPr>
+        <w:t>Darbināšana un uzturēšana – regulārs darbs ar sistēmu, kā arī sistēmas modificēšana atbilstoši prasībām, kas parādās jau tās darbināšanas laikā;</w:t>
+      </w:r>
+    </w:p>
+    <w:p>
+      <w:pPr>
+        <w:jc w:val="center"/>
+      </w:pPr>
+      <w:r>
+        <w:rPr>
+          <w:noProof/>
+          <w:lang w:eastAsia="lv-LV"/>
+        </w:rPr>
+        <w:drawing>
+          <wp:inline distT="0" distB="0" distL="0" distR="0" wp14:anchorId="0110E659" wp14:editId="37517EAE">
+            <wp:extent cx="2943225" cy="2990850"/>
+            <wp:effectExtent l="0" t="0" r="9525" b="0"/>
+            <wp:docPr id="1" name="Attēls 1"/>
+            <wp:cNvGraphicFramePr>
+              <a:graphicFrameLocks xmlns:a="http://schemas.openxmlformats.org/drawingml/2006/main" noChangeAspect="1"/>
+            </wp:cNvGraphicFramePr>
+            <a:graphic xmlns:a="http://schemas.openxmlformats.org/drawingml/2006/main">
+              <a:graphicData uri="http://schemas.openxmlformats.org/drawingml/2006/picture">
+                <pic:pic xmlns:pic="http://schemas.openxmlformats.org/drawingml/2006/picture">
+                  <pic:nvPicPr>
+                    <pic:cNvPr id="1" name=""/>
+                    <pic:cNvPicPr/>
+                  </pic:nvPicPr>
+                  <pic:blipFill>
+                    <a:blip r:embed="rId10"/>
+                    <a:stretch>
+                      <a:fillRect/>
+                    </a:stretch>
+                  </pic:blipFill>
+                  <pic:spPr>
+                    <a:xfrm>
+                      <a:off x="0" y="0"/>
+                      <a:ext cx="2943225" cy="2990850"/>
+                    </a:xfrm>
+                    <a:prstGeom prst="rect">
+                      <a:avLst/>
+                    </a:prstGeom>
+                  </pic:spPr>
+                </pic:pic>
+              </a:graphicData>
+            </a:graphic>
+          </wp:inline>
+        </w:drawing>
+      </w:r>
+    </w:p>
+    <w:p>
+      <w:pPr>
+        <w:jc w:val="center"/>
+      </w:pPr>
+    </w:p>
+    <w:p>
+      <w:pPr>
+        <w:ind w:left="0" w:firstLine="360"/>
+        <w:jc w:val="both"/>
+        <w:rPr>
+          <w:rFonts w:cs="Times New Roman"/>
+        </w:rPr>
+      </w:pPr>
+      <w:r>
+        <w:rPr>
+          <w:rFonts w:cs="Times New Roman"/>
+          <w:color w:val="000000"/>
+        </w:rPr>
+        <w:t>Tas ir tā saucamais vienkāršais ūdenskrituma modelis, kas paredz lineāru atsevišķu fāžu secību. Katrā fāzē ir definēti konkrēti mērķi un aktivitātes, kā arī rezultāti, kurus izmanto nākamajā fāzē. Lai gan pastāv variācijas attiecībā uz fāžu nosaukumiem, kā arī atsevišķas fāzes dažkārt tiek dalītas vēl sīkāk, konkrētais modelis ir uzskatāms par klasisku.</w:t>
+      </w:r>
+      <w:r>
+        <w:rPr>
+          <w:rFonts w:cs="Times New Roman"/>
+          <w:color w:val="000000"/>
+        </w:rPr>
+        <w:t xml:space="preserve"> </w:t>
+      </w:r>
+      <w:sdt>
+        <w:sdtPr>
+          <w:rPr>
+            <w:rFonts w:cs="Times New Roman"/>
+            <w:color w:val="000000"/>
+          </w:rPr>
+          <w:id w:val="-911617593"/>
+          <w:citation/>
+        </w:sdtPr>
+        <w:sdtContent>
+          <w:r>
+            <w:rPr>
+              <w:rFonts w:cs="Times New Roman"/>
+              <w:color w:val="000000"/>
+            </w:rPr>
+            <w:fldChar w:fldCharType="begin"/>
+          </w:r>
+          <w:r>
+            <w:rPr>
+              <w:rFonts w:cs="Times New Roman"/>
+              <w:color w:val="000000"/>
+            </w:rPr>
+            <w:instrText xml:space="preserve"> CITATION Iva \l 1062 </w:instrText>
+          </w:r>
+          <w:r>
+            <w:rPr>
+              <w:rFonts w:cs="Times New Roman"/>
+              <w:color w:val="000000"/>
+            </w:rPr>
+            <w:fldChar w:fldCharType="separate"/>
+          </w:r>
+          <w:r>
+            <w:rPr>
+              <w:rFonts w:cs="Times New Roman"/>
+              <w:noProof/>
+              <w:color w:val="000000"/>
+            </w:rPr>
+            <w:t>[5]</w:t>
+          </w:r>
+          <w:r>
+            <w:rPr>
+              <w:rFonts w:cs="Times New Roman"/>
+              <w:color w:val="000000"/>
+            </w:rPr>
+            <w:fldChar w:fldCharType="end"/>
+          </w:r>
+        </w:sdtContent>
+      </w:sdt>
+    </w:p>
+    <w:p>
+      <w:pPr>
+        <w:jc w:val="center"/>
+      </w:pPr>
     </w:p>
     <w:p>
       <w:pPr>
@@ -4353,10 +4936,14 @@
           <w:numId w:val="5"/>
         </w:numPr>
       </w:pPr>
-      <w:bookmarkStart w:id="14" w:name="_Toc443386032"/>
+      <w:bookmarkStart w:id="13" w:name="_Toc443386032"/>
       <w:r>
         <w:t>Informāciju sistēmas izstrādes modeļi</w:t>
       </w:r>
+      <w:bookmarkEnd w:id="13"/>
+    </w:p>
+    <w:p>
+      <w:bookmarkStart w:id="14" w:name="_GoBack"/>
       <w:bookmarkEnd w:id="14"/>
     </w:p>
     <w:p>
@@ -4416,13 +5003,8 @@
         </w:numPr>
       </w:pPr>
       <w:bookmarkStart w:id="18" w:name="_Toc443386036"/>
-      <w:proofErr w:type="spellStart"/>
-      <w:r>
-        <w:t>MySQL</w:t>
-      </w:r>
-      <w:proofErr w:type="spellEnd"/>
-      <w:r>
-        <w:t xml:space="preserve"> piedāvātās iespējas</w:t>
+      <w:r>
+        <w:t>MySQL piedāvātās iespējas</w:t>
       </w:r>
       <w:bookmarkEnd w:id="18"/>
     </w:p>
@@ -4435,13 +5017,8 @@
         </w:numPr>
       </w:pPr>
       <w:bookmarkStart w:id="19" w:name="_Toc443386037"/>
-      <w:proofErr w:type="spellStart"/>
-      <w:r>
-        <w:t>Saskarnes</w:t>
-      </w:r>
-      <w:proofErr w:type="spellEnd"/>
-      <w:r>
-        <w:t xml:space="preserve"> veidošanas risinājumi</w:t>
+      <w:r>
+        <w:t>Saskarnes veidošanas risinājumi</w:t>
       </w:r>
       <w:bookmarkEnd w:id="19"/>
     </w:p>
@@ -4454,13 +5031,8 @@
         </w:numPr>
       </w:pPr>
       <w:bookmarkStart w:id="20" w:name="_Toc443386038"/>
-      <w:proofErr w:type="spellStart"/>
-      <w:r>
-        <w:t>Saskarnes</w:t>
-      </w:r>
-      <w:proofErr w:type="spellEnd"/>
-      <w:r>
-        <w:t xml:space="preserve"> veidošanas populārākās alternatīvas</w:t>
+      <w:r>
+        <w:t>Saskarnes veidošanas populārākās alternatīvas</w:t>
       </w:r>
       <w:bookmarkEnd w:id="20"/>
     </w:p>
@@ -4529,13 +5101,8 @@
         </w:numPr>
       </w:pPr>
       <w:bookmarkStart w:id="25" w:name="_Toc443386043"/>
-      <w:proofErr w:type="spellStart"/>
-      <w:r>
-        <w:t>Saskarnes</w:t>
-      </w:r>
-      <w:proofErr w:type="spellEnd"/>
-      <w:r>
-        <w:t xml:space="preserve"> projektējums</w:t>
+      <w:r>
+        <w:t>Saskarnes projektējums</w:t>
       </w:r>
       <w:bookmarkEnd w:id="25"/>
     </w:p>
@@ -4571,14 +5138,8 @@
         </w:numPr>
       </w:pPr>
       <w:bookmarkStart w:id="27" w:name="_Toc443386045"/>
-      <w:proofErr w:type="spellStart"/>
-      <w:r>
-        <w:lastRenderedPageBreak/>
-        <w:t>MySQL</w:t>
-      </w:r>
-      <w:proofErr w:type="spellEnd"/>
-      <w:r>
-        <w:t xml:space="preserve"> datu bāzes izstrāde</w:t>
+      <w:r>
+        <w:t>MySQL datu bāzes izstrāde</w:t>
       </w:r>
       <w:bookmarkEnd w:id="27"/>
     </w:p>
@@ -4628,13 +5189,8 @@
         </w:numPr>
       </w:pPr>
       <w:bookmarkStart w:id="30" w:name="_Toc443386048"/>
-      <w:proofErr w:type="spellStart"/>
-      <w:r>
-        <w:t>Saskarnes</w:t>
-      </w:r>
-      <w:proofErr w:type="spellEnd"/>
-      <w:r>
-        <w:t xml:space="preserve"> izstrāde</w:t>
+      <w:r>
+        <w:t>Saskarnes izstrāde</w:t>
       </w:r>
       <w:bookmarkEnd w:id="30"/>
     </w:p>
@@ -4799,15 +5355,7 @@
         <w:ind w:left="170" w:right="113"/>
       </w:pPr>
       <w:r>
-        <w:t xml:space="preserve">Esmu informēts (-a), ka mans bakalaura darbs tiks ievietots un apstrādāts Vienotajā datorizētajā plaģiāta kontroles sistēmā </w:t>
-      </w:r>
-      <w:proofErr w:type="spellStart"/>
-      <w:r>
-        <w:t>plāģiāta</w:t>
-      </w:r>
-      <w:proofErr w:type="spellEnd"/>
-      <w:r>
-        <w:t xml:space="preserve"> kontroles nolūkos.</w:t>
+        <w:t>Esmu informēts (-a), ka mans bakalaura darbs tiks ievietots un apstrādāts Vienotajā datorizētajā plaģiāta kontroles sistēmā plāģiāta kontroles nolūkos.</w:t>
       </w:r>
     </w:p>
     <w:p>
@@ -5578,6 +6126,119 @@
     </w:lvl>
   </w:abstractNum>
   <w:abstractNum w:abstractNumId="6" w15:restartNumberingAfterBreak="0">
+    <w:nsid w:val="32F518C1"/>
+    <w:multiLevelType w:val="hybridMultilevel"/>
+    <w:tmpl w:val="B8701D38"/>
+    <w:lvl w:ilvl="0" w:tplc="04260001">
+      <w:start w:val="1"/>
+      <w:numFmt w:val="bullet"/>
+      <w:lvlText w:val=""/>
+      <w:lvlJc w:val="left"/>
+      <w:pPr>
+        <w:ind w:left="1080" w:hanging="360"/>
+      </w:pPr>
+      <w:rPr>
+        <w:rFonts w:ascii="Symbol" w:hAnsi="Symbol" w:hint="default"/>
+      </w:rPr>
+    </w:lvl>
+    <w:lvl w:ilvl="1" w:tplc="04260003" w:tentative="1">
+      <w:start w:val="1"/>
+      <w:numFmt w:val="bullet"/>
+      <w:lvlText w:val="o"/>
+      <w:lvlJc w:val="left"/>
+      <w:pPr>
+        <w:ind w:left="1800" w:hanging="360"/>
+      </w:pPr>
+      <w:rPr>
+        <w:rFonts w:ascii="Courier New" w:hAnsi="Courier New" w:cs="Courier New" w:hint="default"/>
+      </w:rPr>
+    </w:lvl>
+    <w:lvl w:ilvl="2" w:tplc="04260005" w:tentative="1">
+      <w:start w:val="1"/>
+      <w:numFmt w:val="bullet"/>
+      <w:lvlText w:val=""/>
+      <w:lvlJc w:val="left"/>
+      <w:pPr>
+        <w:ind w:left="2520" w:hanging="360"/>
+      </w:pPr>
+      <w:rPr>
+        <w:rFonts w:ascii="Wingdings" w:hAnsi="Wingdings" w:hint="default"/>
+      </w:rPr>
+    </w:lvl>
+    <w:lvl w:ilvl="3" w:tplc="04260001" w:tentative="1">
+      <w:start w:val="1"/>
+      <w:numFmt w:val="bullet"/>
+      <w:lvlText w:val=""/>
+      <w:lvlJc w:val="left"/>
+      <w:pPr>
+        <w:ind w:left="3240" w:hanging="360"/>
+      </w:pPr>
+      <w:rPr>
+        <w:rFonts w:ascii="Symbol" w:hAnsi="Symbol" w:hint="default"/>
+      </w:rPr>
+    </w:lvl>
+    <w:lvl w:ilvl="4" w:tplc="04260003" w:tentative="1">
+      <w:start w:val="1"/>
+      <w:numFmt w:val="bullet"/>
+      <w:lvlText w:val="o"/>
+      <w:lvlJc w:val="left"/>
+      <w:pPr>
+        <w:ind w:left="3960" w:hanging="360"/>
+      </w:pPr>
+      <w:rPr>
+        <w:rFonts w:ascii="Courier New" w:hAnsi="Courier New" w:cs="Courier New" w:hint="default"/>
+      </w:rPr>
+    </w:lvl>
+    <w:lvl w:ilvl="5" w:tplc="04260005" w:tentative="1">
+      <w:start w:val="1"/>
+      <w:numFmt w:val="bullet"/>
+      <w:lvlText w:val=""/>
+      <w:lvlJc w:val="left"/>
+      <w:pPr>
+        <w:ind w:left="4680" w:hanging="360"/>
+      </w:pPr>
+      <w:rPr>
+        <w:rFonts w:ascii="Wingdings" w:hAnsi="Wingdings" w:hint="default"/>
+      </w:rPr>
+    </w:lvl>
+    <w:lvl w:ilvl="6" w:tplc="04260001" w:tentative="1">
+      <w:start w:val="1"/>
+      <w:numFmt w:val="bullet"/>
+      <w:lvlText w:val=""/>
+      <w:lvlJc w:val="left"/>
+      <w:pPr>
+        <w:ind w:left="5400" w:hanging="360"/>
+      </w:pPr>
+      <w:rPr>
+        <w:rFonts w:ascii="Symbol" w:hAnsi="Symbol" w:hint="default"/>
+      </w:rPr>
+    </w:lvl>
+    <w:lvl w:ilvl="7" w:tplc="04260003" w:tentative="1">
+      <w:start w:val="1"/>
+      <w:numFmt w:val="bullet"/>
+      <w:lvlText w:val="o"/>
+      <w:lvlJc w:val="left"/>
+      <w:pPr>
+        <w:ind w:left="6120" w:hanging="360"/>
+      </w:pPr>
+      <w:rPr>
+        <w:rFonts w:ascii="Courier New" w:hAnsi="Courier New" w:cs="Courier New" w:hint="default"/>
+      </w:rPr>
+    </w:lvl>
+    <w:lvl w:ilvl="8" w:tplc="04260005" w:tentative="1">
+      <w:start w:val="1"/>
+      <w:numFmt w:val="bullet"/>
+      <w:lvlText w:val=""/>
+      <w:lvlJc w:val="left"/>
+      <w:pPr>
+        <w:ind w:left="6840" w:hanging="360"/>
+      </w:pPr>
+      <w:rPr>
+        <w:rFonts w:ascii="Wingdings" w:hAnsi="Wingdings" w:hint="default"/>
+      </w:rPr>
+    </w:lvl>
+  </w:abstractNum>
+  <w:abstractNum w:abstractNumId="7" w15:restartNumberingAfterBreak="0">
     <w:nsid w:val="33C30D08"/>
     <w:multiLevelType w:val="multilevel"/>
     <w:tmpl w:val="0426001F"/>
@@ -5663,7 +6324,7 @@
       </w:pPr>
     </w:lvl>
   </w:abstractNum>
-  <w:abstractNum w:abstractNumId="7" w15:restartNumberingAfterBreak="0">
+  <w:abstractNum w:abstractNumId="8" w15:restartNumberingAfterBreak="0">
     <w:nsid w:val="359675ED"/>
     <w:multiLevelType w:val="multilevel"/>
     <w:tmpl w:val="001C8F58"/>
@@ -5784,7 +6445,7 @@
       </w:rPr>
     </w:lvl>
   </w:abstractNum>
-  <w:abstractNum w:abstractNumId="8" w15:restartNumberingAfterBreak="0">
+  <w:abstractNum w:abstractNumId="9" w15:restartNumberingAfterBreak="0">
     <w:nsid w:val="38612BF4"/>
     <w:multiLevelType w:val="hybridMultilevel"/>
     <w:tmpl w:val="EADA2DBC"/>
@@ -5870,7 +6531,7 @@
       </w:pPr>
     </w:lvl>
   </w:abstractNum>
-  <w:abstractNum w:abstractNumId="9" w15:restartNumberingAfterBreak="0">
+  <w:abstractNum w:abstractNumId="10" w15:restartNumberingAfterBreak="0">
     <w:nsid w:val="46197A5C"/>
     <w:multiLevelType w:val="hybridMultilevel"/>
     <w:tmpl w:val="21287EA6"/>
@@ -5959,7 +6620,120 @@
       </w:pPr>
     </w:lvl>
   </w:abstractNum>
-  <w:abstractNum w:abstractNumId="10" w15:restartNumberingAfterBreak="0">
+  <w:abstractNum w:abstractNumId="11" w15:restartNumberingAfterBreak="0">
+    <w:nsid w:val="4F9A0813"/>
+    <w:multiLevelType w:val="hybridMultilevel"/>
+    <w:tmpl w:val="CCF21D34"/>
+    <w:lvl w:ilvl="0" w:tplc="04260001">
+      <w:start w:val="1"/>
+      <w:numFmt w:val="bullet"/>
+      <w:lvlText w:val=""/>
+      <w:lvlJc w:val="left"/>
+      <w:pPr>
+        <w:ind w:left="1080" w:hanging="360"/>
+      </w:pPr>
+      <w:rPr>
+        <w:rFonts w:ascii="Symbol" w:hAnsi="Symbol" w:hint="default"/>
+      </w:rPr>
+    </w:lvl>
+    <w:lvl w:ilvl="1" w:tplc="04260003" w:tentative="1">
+      <w:start w:val="1"/>
+      <w:numFmt w:val="bullet"/>
+      <w:lvlText w:val="o"/>
+      <w:lvlJc w:val="left"/>
+      <w:pPr>
+        <w:ind w:left="1800" w:hanging="360"/>
+      </w:pPr>
+      <w:rPr>
+        <w:rFonts w:ascii="Courier New" w:hAnsi="Courier New" w:cs="Courier New" w:hint="default"/>
+      </w:rPr>
+    </w:lvl>
+    <w:lvl w:ilvl="2" w:tplc="04260005" w:tentative="1">
+      <w:start w:val="1"/>
+      <w:numFmt w:val="bullet"/>
+      <w:lvlText w:val=""/>
+      <w:lvlJc w:val="left"/>
+      <w:pPr>
+        <w:ind w:left="2520" w:hanging="360"/>
+      </w:pPr>
+      <w:rPr>
+        <w:rFonts w:ascii="Wingdings" w:hAnsi="Wingdings" w:hint="default"/>
+      </w:rPr>
+    </w:lvl>
+    <w:lvl w:ilvl="3" w:tplc="04260001" w:tentative="1">
+      <w:start w:val="1"/>
+      <w:numFmt w:val="bullet"/>
+      <w:lvlText w:val=""/>
+      <w:lvlJc w:val="left"/>
+      <w:pPr>
+        <w:ind w:left="3240" w:hanging="360"/>
+      </w:pPr>
+      <w:rPr>
+        <w:rFonts w:ascii="Symbol" w:hAnsi="Symbol" w:hint="default"/>
+      </w:rPr>
+    </w:lvl>
+    <w:lvl w:ilvl="4" w:tplc="04260003" w:tentative="1">
+      <w:start w:val="1"/>
+      <w:numFmt w:val="bullet"/>
+      <w:lvlText w:val="o"/>
+      <w:lvlJc w:val="left"/>
+      <w:pPr>
+        <w:ind w:left="3960" w:hanging="360"/>
+      </w:pPr>
+      <w:rPr>
+        <w:rFonts w:ascii="Courier New" w:hAnsi="Courier New" w:cs="Courier New" w:hint="default"/>
+      </w:rPr>
+    </w:lvl>
+    <w:lvl w:ilvl="5" w:tplc="04260005" w:tentative="1">
+      <w:start w:val="1"/>
+      <w:numFmt w:val="bullet"/>
+      <w:lvlText w:val=""/>
+      <w:lvlJc w:val="left"/>
+      <w:pPr>
+        <w:ind w:left="4680" w:hanging="360"/>
+      </w:pPr>
+      <w:rPr>
+        <w:rFonts w:ascii="Wingdings" w:hAnsi="Wingdings" w:hint="default"/>
+      </w:rPr>
+    </w:lvl>
+    <w:lvl w:ilvl="6" w:tplc="04260001" w:tentative="1">
+      <w:start w:val="1"/>
+      <w:numFmt w:val="bullet"/>
+      <w:lvlText w:val=""/>
+      <w:lvlJc w:val="left"/>
+      <w:pPr>
+        <w:ind w:left="5400" w:hanging="360"/>
+      </w:pPr>
+      <w:rPr>
+        <w:rFonts w:ascii="Symbol" w:hAnsi="Symbol" w:hint="default"/>
+      </w:rPr>
+    </w:lvl>
+    <w:lvl w:ilvl="7" w:tplc="04260003" w:tentative="1">
+      <w:start w:val="1"/>
+      <w:numFmt w:val="bullet"/>
+      <w:lvlText w:val="o"/>
+      <w:lvlJc w:val="left"/>
+      <w:pPr>
+        <w:ind w:left="6120" w:hanging="360"/>
+      </w:pPr>
+      <w:rPr>
+        <w:rFonts w:ascii="Courier New" w:hAnsi="Courier New" w:cs="Courier New" w:hint="default"/>
+      </w:rPr>
+    </w:lvl>
+    <w:lvl w:ilvl="8" w:tplc="04260005" w:tentative="1">
+      <w:start w:val="1"/>
+      <w:numFmt w:val="bullet"/>
+      <w:lvlText w:val=""/>
+      <w:lvlJc w:val="left"/>
+      <w:pPr>
+        <w:ind w:left="6840" w:hanging="360"/>
+      </w:pPr>
+      <w:rPr>
+        <w:rFonts w:ascii="Wingdings" w:hAnsi="Wingdings" w:hint="default"/>
+      </w:rPr>
+    </w:lvl>
+  </w:abstractNum>
+  <w:abstractNum w:abstractNumId="12" w15:restartNumberingAfterBreak="0">
     <w:nsid w:val="58BD21A5"/>
     <w:multiLevelType w:val="hybridMultilevel"/>
     <w:tmpl w:val="FD1E0A4A"/>
@@ -6045,7 +6819,7 @@
       </w:pPr>
     </w:lvl>
   </w:abstractNum>
-  <w:abstractNum w:abstractNumId="11" w15:restartNumberingAfterBreak="0">
+  <w:abstractNum w:abstractNumId="13" w15:restartNumberingAfterBreak="0">
     <w:nsid w:val="62FF12B2"/>
     <w:multiLevelType w:val="hybridMultilevel"/>
     <w:tmpl w:val="E69A3CBC"/>
@@ -6131,7 +6905,7 @@
       </w:pPr>
     </w:lvl>
   </w:abstractNum>
-  <w:abstractNum w:abstractNumId="12" w15:restartNumberingAfterBreak="0">
+  <w:abstractNum w:abstractNumId="14" w15:restartNumberingAfterBreak="0">
     <w:nsid w:val="72C77DF4"/>
     <w:multiLevelType w:val="hybridMultilevel"/>
     <w:tmpl w:val="BB84707E"/>
@@ -6221,16 +6995,16 @@
     <w:abstractNumId w:val="4"/>
   </w:num>
   <w:num w:numId="2">
-    <w:abstractNumId w:val="9"/>
+    <w:abstractNumId w:val="10"/>
   </w:num>
   <w:num w:numId="3">
-    <w:abstractNumId w:val="7"/>
+    <w:abstractNumId w:val="8"/>
   </w:num>
   <w:num w:numId="4">
     <w:abstractNumId w:val="3"/>
   </w:num>
   <w:num w:numId="5">
-    <w:abstractNumId w:val="6"/>
+    <w:abstractNumId w:val="7"/>
   </w:num>
   <w:num w:numId="6">
     <w:abstractNumId w:val="0"/>
@@ -6239,22 +7013,28 @@
     <w:abstractNumId w:val="2"/>
   </w:num>
   <w:num w:numId="8">
-    <w:abstractNumId w:val="11"/>
+    <w:abstractNumId w:val="13"/>
   </w:num>
   <w:num w:numId="9">
-    <w:abstractNumId w:val="8"/>
+    <w:abstractNumId w:val="9"/>
   </w:num>
   <w:num w:numId="10">
-    <w:abstractNumId w:val="12"/>
+    <w:abstractNumId w:val="14"/>
   </w:num>
   <w:num w:numId="11">
     <w:abstractNumId w:val="1"/>
   </w:num>
   <w:num w:numId="12">
-    <w:abstractNumId w:val="10"/>
+    <w:abstractNumId w:val="12"/>
   </w:num>
   <w:num w:numId="13">
     <w:abstractNumId w:val="5"/>
+  </w:num>
+  <w:num w:numId="14">
+    <w:abstractNumId w:val="6"/>
+  </w:num>
+  <w:num w:numId="15">
+    <w:abstractNumId w:val="11"/>
   </w:num>
 </w:numbering>
 </file>
@@ -7290,11 +8070,70 @@
     <b:ProductionCompany>http://www.exigenservices.lv/pakalpojumi-un-risinajumi/sistemu-izstrade</b:ProductionCompany>
     <b:RefOrder>1</b:RefOrder>
   </b:Source>
+  <b:Source>
+    <b:Tag>htt1</b:Tag>
+    <b:SourceType>InternetSite</b:SourceType>
+    <b:Guid>{D0EA6EA5-99DD-42EA-99FB-D7C711382FE7}</b:Guid>
+    <b:Title>http://www.britannica.com/topic/information-system</b:Title>
+    <b:RefOrder>3</b:RefOrder>
+  </b:Source>
+  <b:Source>
+    <b:Tag>Pau</b:Tag>
+    <b:SourceType>InternetSite</b:SourceType>
+    <b:Guid>{F353CBAA-BC3B-4D6C-972F-884B730A5836}</b:Guid>
+    <b:Author>
+      <b:Author>
+        <b:NameList>
+          <b:Person>
+            <b:Last>Zandbergen</b:Last>
+            <b:First>Paul</b:First>
+          </b:Person>
+        </b:NameList>
+      </b:Author>
+    </b:Author>
+    <b:Title>http://study.com/academy/lesson/what-are-information-systems-definition-types-quiz.html</b:Title>
+    <b:RefOrder>2</b:RefOrder>
+  </b:Source>
+  <b:Source>
+    <b:Tag>Lat</b:Tag>
+    <b:SourceType>InternetSite</b:SourceType>
+    <b:Guid>{5E73ACA9-C397-4E9B-98B3-FADC33870096}</b:Guid>
+    <b:Author>
+      <b:Author>
+        <b:NameList>
+          <b:Person>
+            <b:Last>akadēmija</b:Last>
+            <b:First>Latvijas</b:First>
+            <b:Middle>Zinātņu</b:Middle>
+          </b:Person>
+        </b:NameList>
+      </b:Author>
+    </b:Author>
+    <b:Title>http://termini.lza.lv/term.php?term=programmat%C5%ABras%20dz%C4%ABves%20cikls&amp;list=dz%C4%ABves%20cikls&amp;lang=LV</b:Title>
+    <b:RefOrder>4</b:RefOrder>
+  </b:Source>
+  <b:Source>
+    <b:Tag>Iva</b:Tag>
+    <b:SourceType>InternetSite</b:SourceType>
+    <b:Guid>{FAB736BF-F1E0-4A29-A839-A4E463D9CE48}</b:Guid>
+    <b:Author>
+      <b:Author>
+        <b:NameList>
+          <b:Person>
+            <b:Last>Solovjovs</b:Last>
+            <b:First>Ivars</b:First>
+          </b:Person>
+        </b:NameList>
+      </b:Author>
+    </b:Author>
+    <b:Title>http://estudijas.lu.lv/pluginfile.php/234612/mod_resource/content/1/II%20semestris/2.IS_dzives_cikli.htm</b:Title>
+    <b:RefOrder>5</b:RefOrder>
+  </b:Source>
 </b:Sources>
 </file>
 
 <file path=customXml/itemProps1.xml><?xml version="1.0" encoding="utf-8"?>
-<ds:datastoreItem xmlns:ds="http://schemas.openxmlformats.org/officeDocument/2006/customXml" ds:itemID="{BDBD0F87-8F41-441F-A9B2-B14ECF114265}">
+<ds:datastoreItem xmlns:ds="http://schemas.openxmlformats.org/officeDocument/2006/customXml" ds:itemID="{AAF02C48-6A4C-4B58-BFE2-2A26BAE26FF2}">
   <ds:schemaRefs>
     <ds:schemaRef ds:uri="http://schemas.openxmlformats.org/officeDocument/2006/bibliography"/>
   </ds:schemaRefs>

</xml_diff>